<commit_message>
update docker-compose to use kafka locally
</commit_message>
<xml_diff>
--- a/how-to-use/how to use.docx
+++ b/how-to-use/how to use.docx
@@ -119,7 +119,7 @@
           <w:lang w:val="en-US"/>
         </w:rPr>
         <w:drawing>
-          <wp:inline distT="0" distB="0" distL="0" distR="0" wp14:anchorId="0C4C8734" wp14:editId="3F87CE6C">
+          <wp:inline distT="0" distB="0" distL="0" distR="0" wp14:anchorId="0C4C8734" wp14:editId="2715D534">
             <wp:extent cx="3429000" cy="1595614"/>
             <wp:effectExtent l="0" t="0" r="0" b="5080"/>
             <wp:docPr id="1241634555" name="Picture 2"/>
@@ -200,7 +200,7 @@
           <w:lang w:val="en-US"/>
         </w:rPr>
         <w:drawing>
-          <wp:inline distT="0" distB="0" distL="0" distR="0" wp14:anchorId="56DFB485" wp14:editId="4F425A1C">
+          <wp:inline distT="0" distB="0" distL="0" distR="0" wp14:anchorId="56DFB485" wp14:editId="1D38CCCF">
             <wp:extent cx="5755640" cy="869315"/>
             <wp:effectExtent l="0" t="0" r="0" b="6985"/>
             <wp:docPr id="1264047078" name="Picture 3"/>
@@ -377,7 +377,7 @@
           <w:lang w:val="en-US"/>
         </w:rPr>
         <w:drawing>
-          <wp:inline distT="0" distB="0" distL="0" distR="0" wp14:anchorId="74C6B8D9" wp14:editId="3B4ADD5B">
+          <wp:inline distT="0" distB="0" distL="0" distR="0" wp14:anchorId="74C6B8D9" wp14:editId="13E6EDAD">
             <wp:extent cx="5750560" cy="2473960"/>
             <wp:effectExtent l="0" t="0" r="2540" b="2540"/>
             <wp:docPr id="1375840176" name="Picture 5"/>
@@ -803,13 +803,7 @@
         <w:rPr>
           <w:lang w:val="en-US"/>
         </w:rPr>
-        <w:t>S</w:t>
-      </w:r>
-      <w:r>
-        <w:rPr>
-          <w:lang w:val="en-US"/>
-        </w:rPr>
-        <w:t>etting the execute permission on the docker-</w:t>
+        <w:t>Setting the execute permission on the docker-</w:t>
       </w:r>
       <w:proofErr w:type="gramStart"/>
       <w:r>
@@ -887,6 +881,446 @@
           <w:lang w:val="en-US"/>
         </w:rPr>
       </w:pPr>
+    </w:p>
+    <w:p>
+      <w:pPr>
+        <w:pStyle w:val="Heading1"/>
+        <w:rPr>
+          <w:lang w:val="en-US"/>
+        </w:rPr>
+      </w:pPr>
+      <w:proofErr w:type="gramStart"/>
+      <w:r>
+        <w:rPr>
+          <w:lang w:val="en-US"/>
+        </w:rPr>
+        <w:t>Anyway</w:t>
+      </w:r>
+      <w:proofErr w:type="gramEnd"/>
+      <w:r>
+        <w:rPr>
+          <w:lang w:val="en-US"/>
+        </w:rPr>
+        <w:t xml:space="preserve"> docker compose up </w:t>
+      </w:r>
+    </w:p>
+    <w:p>
+      <w:pPr>
+        <w:pStyle w:val="Heading1"/>
+        <w:rPr>
+          <w:lang w:val="en-US"/>
+        </w:rPr>
+      </w:pPr>
+      <w:r>
+        <w:rPr>
+          <w:lang w:val="en-US"/>
+        </w:rPr>
+        <w:t xml:space="preserve">Then go to the shell of </w:t>
+      </w:r>
+      <w:proofErr w:type="spellStart"/>
+      <w:r>
+        <w:rPr>
+          <w:lang w:val="en-US"/>
+        </w:rPr>
+        <w:t>kafka</w:t>
+      </w:r>
+      <w:proofErr w:type="spellEnd"/>
+      <w:r>
+        <w:rPr>
+          <w:lang w:val="en-US"/>
+        </w:rPr>
+        <w:t xml:space="preserve"> to create a </w:t>
+      </w:r>
+      <w:proofErr w:type="gramStart"/>
+      <w:r>
+        <w:rPr>
+          <w:lang w:val="en-US"/>
+        </w:rPr>
+        <w:t>topic</w:t>
+      </w:r>
+      <w:proofErr w:type="gramEnd"/>
+    </w:p>
+    <w:p>
+      <w:pPr>
+        <w:rPr>
+          <w:lang w:val="en-US"/>
+        </w:rPr>
+      </w:pPr>
+      <w:r>
+        <w:rPr>
+          <w:lang w:val="en-US"/>
+        </w:rPr>
+        <w:t xml:space="preserve">You first need to use </w:t>
+      </w:r>
+      <w:proofErr w:type="spellStart"/>
+      <w:r>
+        <w:rPr>
+          <w:lang w:val="en-US"/>
+        </w:rPr>
+        <w:t>kafka’s</w:t>
+      </w:r>
+      <w:proofErr w:type="spellEnd"/>
+      <w:r>
+        <w:rPr>
+          <w:lang w:val="en-US"/>
+        </w:rPr>
+        <w:t xml:space="preserve"> bash. In docker here is the command:</w:t>
+      </w:r>
+    </w:p>
+    <w:p>
+      <w:pPr>
+        <w:rPr>
+          <w:lang w:val="en-US"/>
+        </w:rPr>
+      </w:pPr>
+      <w:r>
+        <w:rPr>
+          <w:lang w:val="en-US"/>
+        </w:rPr>
+        <w:t>Docker exec -</w:t>
+      </w:r>
+      <w:proofErr w:type="spellStart"/>
+      <w:r>
+        <w:rPr>
+          <w:lang w:val="en-US"/>
+        </w:rPr>
+        <w:t>i</w:t>
+      </w:r>
+      <w:proofErr w:type="spellEnd"/>
+      <w:r>
+        <w:rPr>
+          <w:lang w:val="en-US"/>
+        </w:rPr>
+        <w:t xml:space="preserve"> -t </w:t>
+      </w:r>
+      <w:proofErr w:type="spellStart"/>
+      <w:r>
+        <w:rPr>
+          <w:lang w:val="en-US"/>
+        </w:rPr>
+        <w:t>kafka</w:t>
+      </w:r>
+      <w:proofErr w:type="spellEnd"/>
+      <w:r>
+        <w:rPr>
+          <w:lang w:val="en-US"/>
+        </w:rPr>
+        <w:t xml:space="preserve"> bash</w:t>
+      </w:r>
+    </w:p>
+    <w:p>
+      <w:pPr>
+        <w:rPr>
+          <w:rStyle w:val="IntenseEmphasis"/>
+        </w:rPr>
+      </w:pPr>
+      <w:proofErr w:type="spellStart"/>
+      <w:r>
+        <w:rPr>
+          <w:rStyle w:val="IntenseEmphasis"/>
+        </w:rPr>
+        <w:lastRenderedPageBreak/>
+        <w:t>Then</w:t>
+      </w:r>
+      <w:proofErr w:type="spellEnd"/>
+      <w:r>
+        <w:rPr>
+          <w:rStyle w:val="IntenseEmphasis"/>
+        </w:rPr>
+        <w:t xml:space="preserve"> </w:t>
+      </w:r>
+      <w:proofErr w:type="spellStart"/>
+      <w:r>
+        <w:rPr>
+          <w:rStyle w:val="IntenseEmphasis"/>
+        </w:rPr>
+        <w:t>you</w:t>
+      </w:r>
+      <w:proofErr w:type="spellEnd"/>
+      <w:r>
+        <w:rPr>
+          <w:rStyle w:val="IntenseEmphasis"/>
+        </w:rPr>
+        <w:t xml:space="preserve"> </w:t>
+      </w:r>
+      <w:proofErr w:type="spellStart"/>
+      <w:r>
+        <w:rPr>
+          <w:rStyle w:val="IntenseEmphasis"/>
+        </w:rPr>
+        <w:t>create</w:t>
+      </w:r>
+      <w:proofErr w:type="spellEnd"/>
+      <w:r>
+        <w:rPr>
+          <w:rStyle w:val="IntenseEmphasis"/>
+        </w:rPr>
+        <w:t xml:space="preserve"> the topic </w:t>
+      </w:r>
+      <w:proofErr w:type="spellStart"/>
+      <w:r>
+        <w:rPr>
+          <w:rStyle w:val="IntenseEmphasis"/>
+        </w:rPr>
+        <w:t>with</w:t>
+      </w:r>
+      <w:proofErr w:type="spellEnd"/>
+      <w:r>
+        <w:rPr>
+          <w:rStyle w:val="IntenseEmphasis"/>
+        </w:rPr>
+        <w:t xml:space="preserve"> the </w:t>
+      </w:r>
+      <w:proofErr w:type="gramStart"/>
+      <w:r>
+        <w:rPr>
+          <w:rStyle w:val="IntenseEmphasis"/>
+        </w:rPr>
+        <w:t>command:</w:t>
+      </w:r>
+      <w:proofErr w:type="gramEnd"/>
+    </w:p>
+    <w:p>
+      <w:pPr>
+        <w:rPr>
+          <w:lang w:val="en-US"/>
+        </w:rPr>
+      </w:pPr>
+      <w:r>
+        <w:rPr>
+          <w:lang w:val="en-US"/>
+        </w:rPr>
+        <w:t>Kafka-topic.sh --create --topic your-topic-name –partitions 1 –replication-factor 1 –if-not-exists –zookeeper zookeeper:</w:t>
+      </w:r>
+      <w:proofErr w:type="gramStart"/>
+      <w:r>
+        <w:rPr>
+          <w:lang w:val="en-US"/>
+        </w:rPr>
+        <w:t>2181</w:t>
+      </w:r>
+      <w:proofErr w:type="gramEnd"/>
+    </w:p>
+    <w:p>
+      <w:pPr>
+        <w:rPr>
+          <w:lang w:val="en-US"/>
+        </w:rPr>
+      </w:pPr>
+      <w:r>
+        <w:rPr>
+          <w:noProof/>
+          <w:lang w:val="en-US"/>
+        </w:rPr>
+        <w:drawing>
+          <wp:inline distT="0" distB="0" distL="0" distR="0" wp14:anchorId="3BA68E32" wp14:editId="75533360">
+            <wp:extent cx="5760720" cy="1089025"/>
+            <wp:effectExtent l="0" t="0" r="0" b="0"/>
+            <wp:docPr id="1583939308" name="Picture 1" descr="A black screen with white text&#10;&#10;Description automatically generated"/>
+            <wp:cNvGraphicFramePr>
+              <a:graphicFrameLocks xmlns:a="http://schemas.openxmlformats.org/drawingml/2006/main" noChangeAspect="1"/>
+            </wp:cNvGraphicFramePr>
+            <a:graphic xmlns:a="http://schemas.openxmlformats.org/drawingml/2006/main">
+              <a:graphicData uri="http://schemas.openxmlformats.org/drawingml/2006/picture">
+                <pic:pic xmlns:pic="http://schemas.openxmlformats.org/drawingml/2006/picture">
+                  <pic:nvPicPr>
+                    <pic:cNvPr id="1583939308" name="Picture 1" descr="A black screen with white text&#10;&#10;Description automatically generated"/>
+                    <pic:cNvPicPr/>
+                  </pic:nvPicPr>
+                  <pic:blipFill>
+                    <a:blip r:embed="rId11" cstate="print">
+                      <a:extLst>
+                        <a:ext uri="{28A0092B-C50C-407E-A947-70E740481C1C}">
+                          <a14:useLocalDpi xmlns:a14="http://schemas.microsoft.com/office/drawing/2010/main" val="0"/>
+                        </a:ext>
+                      </a:extLst>
+                    </a:blip>
+                    <a:stretch>
+                      <a:fillRect/>
+                    </a:stretch>
+                  </pic:blipFill>
+                  <pic:spPr>
+                    <a:xfrm>
+                      <a:off x="0" y="0"/>
+                      <a:ext cx="5760720" cy="1089025"/>
+                    </a:xfrm>
+                    <a:prstGeom prst="rect">
+                      <a:avLst/>
+                    </a:prstGeom>
+                  </pic:spPr>
+                </pic:pic>
+              </a:graphicData>
+            </a:graphic>
+          </wp:inline>
+        </w:drawing>
+      </w:r>
+    </w:p>
+    <w:p>
+      <w:pPr>
+        <w:rPr>
+          <w:lang w:val="en-US"/>
+        </w:rPr>
+      </w:pPr>
+      <w:proofErr w:type="spellStart"/>
+      <w:r>
+        <w:rPr>
+          <w:rStyle w:val="IntenseEmphasis"/>
+        </w:rPr>
+        <w:t>When</w:t>
+      </w:r>
+      <w:proofErr w:type="spellEnd"/>
+      <w:r>
+        <w:rPr>
+          <w:rStyle w:val="IntenseEmphasis"/>
+        </w:rPr>
+        <w:t xml:space="preserve"> </w:t>
+      </w:r>
+      <w:proofErr w:type="spellStart"/>
+      <w:r>
+        <w:rPr>
+          <w:rStyle w:val="IntenseEmphasis"/>
+        </w:rPr>
+        <w:t>you</w:t>
+      </w:r>
+      <w:proofErr w:type="spellEnd"/>
+      <w:r>
+        <w:rPr>
+          <w:rStyle w:val="IntenseEmphasis"/>
+        </w:rPr>
+        <w:t xml:space="preserve"> set </w:t>
+      </w:r>
+      <w:proofErr w:type="spellStart"/>
+      <w:r>
+        <w:rPr>
+          <w:rStyle w:val="IntenseEmphasis"/>
+        </w:rPr>
+        <w:t>your</w:t>
+      </w:r>
+      <w:proofErr w:type="spellEnd"/>
+      <w:r>
+        <w:rPr>
+          <w:rStyle w:val="IntenseEmphasis"/>
+        </w:rPr>
+        <w:t xml:space="preserve"> </w:t>
+      </w:r>
+      <w:proofErr w:type="spellStart"/>
+      <w:r>
+        <w:rPr>
+          <w:rStyle w:val="IntenseEmphasis"/>
+        </w:rPr>
+        <w:t>producer</w:t>
+      </w:r>
+      <w:proofErr w:type="spellEnd"/>
+      <w:r>
+        <w:rPr>
+          <w:rStyle w:val="IntenseEmphasis"/>
+        </w:rPr>
+        <w:t xml:space="preserve"> and </w:t>
+      </w:r>
+      <w:proofErr w:type="spellStart"/>
+      <w:r>
+        <w:rPr>
+          <w:rStyle w:val="IntenseEmphasis"/>
+        </w:rPr>
+        <w:t>send</w:t>
+      </w:r>
+      <w:proofErr w:type="spellEnd"/>
+      <w:r>
+        <w:rPr>
+          <w:rStyle w:val="IntenseEmphasis"/>
+        </w:rPr>
+        <w:t xml:space="preserve"> messages. If </w:t>
+      </w:r>
+      <w:proofErr w:type="spellStart"/>
+      <w:r>
+        <w:rPr>
+          <w:rStyle w:val="IntenseEmphasis"/>
+        </w:rPr>
+        <w:t>you</w:t>
+      </w:r>
+      <w:proofErr w:type="spellEnd"/>
+      <w:r>
+        <w:rPr>
+          <w:rStyle w:val="IntenseEmphasis"/>
+        </w:rPr>
+        <w:t xml:space="preserve"> </w:t>
+      </w:r>
+      <w:proofErr w:type="spellStart"/>
+      <w:r>
+        <w:rPr>
+          <w:rStyle w:val="IntenseEmphasis"/>
+        </w:rPr>
+        <w:t>want</w:t>
+      </w:r>
+      <w:proofErr w:type="spellEnd"/>
+      <w:r>
+        <w:rPr>
+          <w:rStyle w:val="IntenseEmphasis"/>
+        </w:rPr>
+        <w:t xml:space="preserve"> to check if the messages are </w:t>
+      </w:r>
+      <w:proofErr w:type="spellStart"/>
+      <w:r>
+        <w:rPr>
+          <w:rStyle w:val="IntenseEmphasis"/>
+        </w:rPr>
+        <w:t>indeed</w:t>
+      </w:r>
+      <w:proofErr w:type="spellEnd"/>
+      <w:r>
+        <w:rPr>
+          <w:rStyle w:val="IntenseEmphasis"/>
+        </w:rPr>
+        <w:t xml:space="preserve"> sent </w:t>
+      </w:r>
+      <w:proofErr w:type="spellStart"/>
+      <w:r>
+        <w:rPr>
+          <w:rStyle w:val="IntenseEmphasis"/>
+        </w:rPr>
+        <w:t>you</w:t>
+      </w:r>
+      <w:proofErr w:type="spellEnd"/>
+      <w:r>
+        <w:rPr>
+          <w:rStyle w:val="IntenseEmphasis"/>
+        </w:rPr>
+        <w:t xml:space="preserve"> can use the </w:t>
+      </w:r>
+      <w:proofErr w:type="gramStart"/>
+      <w:r>
+        <w:rPr>
+          <w:rStyle w:val="IntenseEmphasis"/>
+        </w:rPr>
+        <w:t>command:</w:t>
+      </w:r>
+      <w:proofErr w:type="gramEnd"/>
+      <w:r>
+        <w:rPr>
+          <w:lang w:val="en-US"/>
+        </w:rPr>
+        <w:br/>
+      </w:r>
+      <w:r>
+        <w:rPr>
+          <w:lang w:val="en-US"/>
+        </w:rPr>
+        <w:t xml:space="preserve">kafka-console-consumer.sh --topic </w:t>
+      </w:r>
+      <w:proofErr w:type="spellStart"/>
+      <w:r>
+        <w:rPr>
+          <w:lang w:val="en-US"/>
+        </w:rPr>
+        <w:t>your_topic_name</w:t>
+      </w:r>
+      <w:proofErr w:type="spellEnd"/>
+      <w:r>
+        <w:rPr>
+          <w:lang w:val="en-US"/>
+        </w:rPr>
+        <w:t xml:space="preserve"> --bootstrap-server localhost:9092 --from-beginning</w:t>
+      </w:r>
     </w:p>
     <w:sectPr>
       <w:pgSz w:w="11906" w:h="16838"/>
@@ -1360,6 +1794,18 @@
       <w:szCs w:val="32"/>
     </w:rPr>
   </w:style>
+  <w:style w:type="character" w:styleId="IntenseEmphasis">
+    <w:name w:val="Intense Emphasis"/>
+    <w:basedOn w:val="DefaultParagraphFont"/>
+    <w:uiPriority w:val="21"/>
+    <w:qFormat/>
+    <w:rsid w:val="00AA69F1"/>
+    <w:rPr>
+      <w:i/>
+      <w:iCs/>
+      <w:color w:val="4472C4" w:themeColor="accent1"/>
+    </w:rPr>
+  </w:style>
 </w:styles>
 </file>
 

</xml_diff>

<commit_message>
add readme and job_listener,ipynb
</commit_message>
<xml_diff>
--- a/how-to-use/how to use.docx
+++ b/how-to-use/how to use.docx
@@ -119,7 +119,7 @@
           <w:lang w:val="en-US"/>
         </w:rPr>
         <w:drawing>
-          <wp:inline distT="0" distB="0" distL="0" distR="0" wp14:anchorId="0C4C8734" wp14:editId="2715D534">
+          <wp:inline distT="0" distB="0" distL="0" distR="0" wp14:anchorId="0C4C8734" wp14:editId="46C475F7">
             <wp:extent cx="3429000" cy="1595614"/>
             <wp:effectExtent l="0" t="0" r="0" b="5080"/>
             <wp:docPr id="1241634555" name="Picture 2"/>
@@ -200,7 +200,7 @@
           <w:lang w:val="en-US"/>
         </w:rPr>
         <w:drawing>
-          <wp:inline distT="0" distB="0" distL="0" distR="0" wp14:anchorId="56DFB485" wp14:editId="1D38CCCF">
+          <wp:inline distT="0" distB="0" distL="0" distR="0" wp14:anchorId="56DFB485" wp14:editId="2BD5DE78">
             <wp:extent cx="5755640" cy="869315"/>
             <wp:effectExtent l="0" t="0" r="0" b="6985"/>
             <wp:docPr id="1264047078" name="Picture 3"/>
@@ -377,7 +377,7 @@
           <w:lang w:val="en-US"/>
         </w:rPr>
         <w:drawing>
-          <wp:inline distT="0" distB="0" distL="0" distR="0" wp14:anchorId="74C6B8D9" wp14:editId="13E6EDAD">
+          <wp:inline distT="0" distB="0" distL="0" distR="0" wp14:anchorId="74C6B8D9" wp14:editId="4FC74CB0">
             <wp:extent cx="5750560" cy="2473960"/>
             <wp:effectExtent l="0" t="0" r="2540" b="2540"/>
             <wp:docPr id="1375840176" name="Picture 5"/>
@@ -889,20 +889,32 @@
           <w:lang w:val="en-US"/>
         </w:rPr>
       </w:pPr>
+      <w:r>
+        <w:rPr>
+          <w:lang w:val="en-US"/>
+        </w:rPr>
+        <w:t xml:space="preserve">Use </w:t>
+      </w:r>
+      <w:r>
+        <w:rPr>
+          <w:lang w:val="en-US"/>
+        </w:rPr>
+        <w:t xml:space="preserve">docker compose up </w:t>
+      </w:r>
+      <w:r>
+        <w:rPr>
+          <w:lang w:val="en-US"/>
+        </w:rPr>
+        <w:t xml:space="preserve">to pull images and run </w:t>
+      </w:r>
       <w:proofErr w:type="gramStart"/>
       <w:r>
         <w:rPr>
           <w:lang w:val="en-US"/>
         </w:rPr>
-        <w:t>Anyway</w:t>
+        <w:t>containers</w:t>
       </w:r>
       <w:proofErr w:type="gramEnd"/>
-      <w:r>
-        <w:rPr>
-          <w:lang w:val="en-US"/>
-        </w:rPr>
-        <w:t xml:space="preserve"> docker compose up </w:t>
-      </w:r>
     </w:p>
     <w:p>
       <w:pPr>
@@ -1012,71 +1024,36 @@
       <w:pPr>
         <w:rPr>
           <w:rStyle w:val="IntenseEmphasis"/>
-        </w:rPr>
-      </w:pPr>
-      <w:proofErr w:type="spellStart"/>
+          <w:lang w:val="en-US"/>
+        </w:rPr>
+      </w:pPr>
       <w:r>
         <w:rPr>
           <w:rStyle w:val="IntenseEmphasis"/>
+          <w:lang w:val="en-US"/>
         </w:rPr>
         <w:lastRenderedPageBreak/>
-        <w:t>Then</w:t>
-      </w:r>
-      <w:proofErr w:type="spellEnd"/>
-      <w:r>
-        <w:rPr>
-          <w:rStyle w:val="IntenseEmphasis"/>
-        </w:rPr>
-        <w:t xml:space="preserve"> </w:t>
-      </w:r>
-      <w:proofErr w:type="spellStart"/>
-      <w:r>
-        <w:rPr>
-          <w:rStyle w:val="IntenseEmphasis"/>
-        </w:rPr>
-        <w:t>you</w:t>
-      </w:r>
-      <w:proofErr w:type="spellEnd"/>
-      <w:r>
-        <w:rPr>
-          <w:rStyle w:val="IntenseEmphasis"/>
-        </w:rPr>
-        <w:t xml:space="preserve"> </w:t>
-      </w:r>
-      <w:proofErr w:type="spellStart"/>
-      <w:r>
-        <w:rPr>
-          <w:rStyle w:val="IntenseEmphasis"/>
-        </w:rPr>
-        <w:t>create</w:t>
-      </w:r>
-      <w:proofErr w:type="spellEnd"/>
-      <w:r>
-        <w:rPr>
-          <w:rStyle w:val="IntenseEmphasis"/>
-        </w:rPr>
-        <w:t xml:space="preserve"> the topic </w:t>
-      </w:r>
-      <w:proofErr w:type="spellStart"/>
-      <w:r>
-        <w:rPr>
-          <w:rStyle w:val="IntenseEmphasis"/>
-        </w:rPr>
-        <w:t>with</w:t>
-      </w:r>
-      <w:proofErr w:type="spellEnd"/>
-      <w:r>
-        <w:rPr>
-          <w:rStyle w:val="IntenseEmphasis"/>
-        </w:rPr>
-        <w:t xml:space="preserve"> the </w:t>
+        <w:t>Then you create the topic with the command:</w:t>
+      </w:r>
+    </w:p>
+    <w:p>
+      <w:pPr>
+        <w:rPr>
+          <w:lang w:val="en-US"/>
+        </w:rPr>
+      </w:pPr>
+      <w:r>
+        <w:rPr>
+          <w:lang w:val="en-US"/>
+        </w:rPr>
+        <w:t>Kafka-topic.sh --create --topic your-topic-name –partitions 1 –replication-factor 1 –if-not-exists –zookeeper zookeeper:</w:t>
       </w:r>
       <w:proofErr w:type="gramStart"/>
       <w:r>
         <w:rPr>
-          <w:rStyle w:val="IntenseEmphasis"/>
-        </w:rPr>
-        <w:t>command:</w:t>
+          <w:lang w:val="en-US"/>
+        </w:rPr>
+        <w:t>2181</w:t>
       </w:r>
       <w:proofErr w:type="gramEnd"/>
     </w:p>
@@ -1088,32 +1065,11 @@
       </w:pPr>
       <w:r>
         <w:rPr>
-          <w:lang w:val="en-US"/>
-        </w:rPr>
-        <w:t>Kafka-topic.sh --create --topic your-topic-name –partitions 1 –replication-factor 1 –if-not-exists –zookeeper zookeeper:</w:t>
-      </w:r>
-      <w:proofErr w:type="gramStart"/>
-      <w:r>
-        <w:rPr>
-          <w:lang w:val="en-US"/>
-        </w:rPr>
-        <w:t>2181</w:t>
-      </w:r>
-      <w:proofErr w:type="gramEnd"/>
-    </w:p>
-    <w:p>
-      <w:pPr>
-        <w:rPr>
-          <w:lang w:val="en-US"/>
-        </w:rPr>
-      </w:pPr>
-      <w:r>
-        <w:rPr>
           <w:noProof/>
           <w:lang w:val="en-US"/>
         </w:rPr>
         <w:drawing>
-          <wp:inline distT="0" distB="0" distL="0" distR="0" wp14:anchorId="3BA68E32" wp14:editId="75533360">
+          <wp:inline distT="0" distB="0" distL="0" distR="0" wp14:anchorId="3BA68E32" wp14:editId="1F2B00B8">
             <wp:extent cx="5760720" cy="1089025"/>
             <wp:effectExtent l="0" t="0" r="0" b="0"/>
             <wp:docPr id="1583939308" name="Picture 1" descr="A black screen with white text&#10;&#10;Description automatically generated"/>
@@ -1161,166 +1117,996 @@
           <w:lang w:val="en-US"/>
         </w:rPr>
       </w:pPr>
-      <w:proofErr w:type="spellStart"/>
       <w:r>
         <w:rPr>
           <w:rStyle w:val="IntenseEmphasis"/>
-        </w:rPr>
-        <w:t>When</w:t>
-      </w:r>
-      <w:proofErr w:type="spellEnd"/>
-      <w:r>
+          <w:lang w:val="en-US"/>
+        </w:rPr>
+        <w:t>When you set your producer and send messages. If you want to check if the messages are indeed sent you can use the command:</w:t>
+      </w:r>
+      <w:r>
+        <w:rPr>
+          <w:lang w:val="en-US"/>
+        </w:rPr>
+        <w:br/>
+      </w:r>
+      <w:r>
+        <w:rPr>
+          <w:lang w:val="en-US"/>
+        </w:rPr>
+        <w:t xml:space="preserve">kafka-console-consumer.sh --topic </w:t>
+      </w:r>
+      <w:proofErr w:type="spellStart"/>
+      <w:r>
+        <w:rPr>
+          <w:lang w:val="en-US"/>
+        </w:rPr>
+        <w:t>your_topic_name</w:t>
+      </w:r>
+      <w:proofErr w:type="spellEnd"/>
+      <w:r>
+        <w:rPr>
+          <w:lang w:val="en-US"/>
+        </w:rPr>
+        <w:t xml:space="preserve"> --bootstrap-server localhost:9092 --from-</w:t>
+      </w:r>
+      <w:proofErr w:type="gramStart"/>
+      <w:r>
+        <w:rPr>
+          <w:lang w:val="en-US"/>
+        </w:rPr>
+        <w:t>beginning</w:t>
+      </w:r>
+      <w:proofErr w:type="gramEnd"/>
+    </w:p>
+    <w:p>
+      <w:pPr>
+        <w:rPr>
+          <w:lang w:val="en-US"/>
+        </w:rPr>
+      </w:pPr>
+    </w:p>
+    <w:p>
+      <w:pPr>
+        <w:pStyle w:val="Heading1"/>
+        <w:rPr>
+          <w:lang w:val="en-US"/>
+        </w:rPr>
+      </w:pPr>
+      <w:r>
+        <w:rPr>
+          <w:lang w:val="en-US"/>
+        </w:rPr>
+        <w:t xml:space="preserve">Create Cassandra </w:t>
+      </w:r>
+      <w:proofErr w:type="spellStart"/>
+      <w:r>
+        <w:rPr>
+          <w:lang w:val="en-US"/>
+        </w:rPr>
+        <w:t>keyspace</w:t>
+      </w:r>
+      <w:proofErr w:type="spellEnd"/>
+      <w:r>
+        <w:rPr>
+          <w:lang w:val="en-US"/>
+        </w:rPr>
+        <w:t xml:space="preserve"> and </w:t>
+      </w:r>
+      <w:proofErr w:type="gramStart"/>
+      <w:r>
+        <w:rPr>
+          <w:lang w:val="en-US"/>
+        </w:rPr>
+        <w:t>table</w:t>
+      </w:r>
+      <w:proofErr w:type="gramEnd"/>
+    </w:p>
+    <w:p>
+      <w:pPr>
+        <w:pStyle w:val="Subtitle"/>
         <w:rPr>
           <w:rStyle w:val="IntenseEmphasis"/>
         </w:rPr>
+      </w:pPr>
+      <w:r>
+        <w:rPr>
+          <w:rStyle w:val="IntenseEmphasis"/>
+        </w:rPr>
+        <w:t xml:space="preserve">Go to Cassandra terminal </w:t>
+      </w:r>
+      <w:proofErr w:type="spellStart"/>
+      <w:r>
+        <w:rPr>
+          <w:rStyle w:val="IntenseEmphasis"/>
+        </w:rPr>
+        <w:t>using</w:t>
+      </w:r>
+      <w:proofErr w:type="spellEnd"/>
+      <w:r>
+        <w:rPr>
+          <w:rStyle w:val="IntenseEmphasis"/>
+        </w:rPr>
+        <w:t xml:space="preserve"> :</w:t>
+      </w:r>
+    </w:p>
+    <w:p>
+      <w:pPr>
+        <w:rPr>
+          <w:lang w:val="en-US"/>
+        </w:rPr>
+      </w:pPr>
+      <w:r>
+        <w:rPr>
+          <w:lang w:val="en-US"/>
+        </w:rPr>
+        <w:t>docker exec -</w:t>
+      </w:r>
+      <w:proofErr w:type="spellStart"/>
+      <w:r>
+        <w:rPr>
+          <w:lang w:val="en-US"/>
+        </w:rPr>
+        <w:t>i</w:t>
+      </w:r>
+      <w:proofErr w:type="spellEnd"/>
+      <w:r>
+        <w:rPr>
+          <w:lang w:val="en-US"/>
+        </w:rPr>
+        <w:t xml:space="preserve"> -t </w:t>
+      </w:r>
+      <w:proofErr w:type="spellStart"/>
+      <w:r>
+        <w:rPr>
+          <w:lang w:val="en-US"/>
+        </w:rPr>
+        <w:t>cassandra</w:t>
+      </w:r>
+      <w:proofErr w:type="spellEnd"/>
+      <w:r>
+        <w:rPr>
+          <w:lang w:val="en-US"/>
+        </w:rPr>
+        <w:t xml:space="preserve"> bash</w:t>
+      </w:r>
+    </w:p>
+    <w:p>
+      <w:pPr>
+        <w:rPr>
+          <w:rStyle w:val="IntenseEmphasis"/>
+          <w:lang w:val="en-US"/>
+        </w:rPr>
+      </w:pPr>
+      <w:r>
+        <w:rPr>
+          <w:rStyle w:val="IntenseEmphasis"/>
+          <w:lang w:val="en-US"/>
+        </w:rPr>
+        <w:t xml:space="preserve">interact with Cassandra cluster using CQL by typing </w:t>
+      </w:r>
+      <w:proofErr w:type="gramStart"/>
+      <w:r>
+        <w:rPr>
+          <w:rStyle w:val="IntenseEmphasis"/>
+          <w:lang w:val="en-US"/>
+        </w:rPr>
+        <w:t>command :</w:t>
+      </w:r>
+      <w:proofErr w:type="gramEnd"/>
+      <w:r>
+        <w:rPr>
+          <w:rStyle w:val="IntenseEmphasis"/>
+          <w:lang w:val="en-US"/>
+        </w:rPr>
+        <w:t xml:space="preserve"> (username and password are Cassandra by default)</w:t>
+      </w:r>
+    </w:p>
+    <w:p>
+      <w:pPr>
+        <w:rPr>
+          <w:lang w:val="en-US"/>
+        </w:rPr>
+      </w:pPr>
+      <w:proofErr w:type="spellStart"/>
+      <w:r>
+        <w:rPr>
+          <w:lang w:val="en-US"/>
+        </w:rPr>
+        <w:t>cqlsh</w:t>
+      </w:r>
+      <w:proofErr w:type="spellEnd"/>
+      <w:r>
+        <w:rPr>
+          <w:lang w:val="en-US"/>
+        </w:rPr>
+        <w:t xml:space="preserve"> -u </w:t>
+      </w:r>
+      <w:proofErr w:type="spellStart"/>
+      <w:r>
+        <w:rPr>
+          <w:lang w:val="en-US"/>
+        </w:rPr>
+        <w:t>myusername</w:t>
+      </w:r>
+      <w:proofErr w:type="spellEnd"/>
+      <w:r>
+        <w:rPr>
+          <w:lang w:val="en-US"/>
+        </w:rPr>
+        <w:t xml:space="preserve"> -p </w:t>
+      </w:r>
+      <w:proofErr w:type="spellStart"/>
+      <w:r>
+        <w:rPr>
+          <w:lang w:val="en-US"/>
+        </w:rPr>
+        <w:t>my</w:t>
+      </w:r>
+      <w:r>
+        <w:rPr>
+          <w:lang w:val="en-US"/>
+        </w:rPr>
+        <w:t>password</w:t>
+      </w:r>
+      <w:proofErr w:type="spellEnd"/>
+      <w:r>
+        <w:rPr>
+          <w:lang w:val="en-US"/>
+        </w:rPr>
         <w:t xml:space="preserve"> </w:t>
       </w:r>
-      <w:proofErr w:type="spellStart"/>
-      <w:r>
+    </w:p>
+    <w:p>
+      <w:pPr>
         <w:rPr>
           <w:rStyle w:val="IntenseEmphasis"/>
         </w:rPr>
-        <w:t>you</w:t>
-      </w:r>
-      <w:proofErr w:type="spellEnd"/>
+      </w:pPr>
+      <w:proofErr w:type="spellStart"/>
+      <w:proofErr w:type="gramStart"/>
       <w:r>
         <w:rPr>
           <w:rStyle w:val="IntenseEmphasis"/>
         </w:rPr>
-        <w:t xml:space="preserve"> set </w:t>
-      </w:r>
-      <w:proofErr w:type="spellStart"/>
+        <w:t>create</w:t>
+      </w:r>
+      <w:proofErr w:type="spellEnd"/>
+      <w:proofErr w:type="gramEnd"/>
       <w:r>
         <w:rPr>
           <w:rStyle w:val="IntenseEmphasis"/>
         </w:rPr>
-        <w:t>your</w:t>
-      </w:r>
-      <w:proofErr w:type="spellEnd"/>
+        <w:t xml:space="preserve"> </w:t>
+      </w:r>
+      <w:proofErr w:type="spellStart"/>
       <w:r>
         <w:rPr>
           <w:rStyle w:val="IntenseEmphasis"/>
         </w:rPr>
+        <w:t>keyspace</w:t>
+      </w:r>
+      <w:proofErr w:type="spellEnd"/>
+      <w:r>
+        <w:rPr>
+          <w:rStyle w:val="IntenseEmphasis"/>
+        </w:rPr>
+        <w:t>:</w:t>
+      </w:r>
+    </w:p>
+    <w:p>
+      <w:pPr>
+        <w:rPr>
+          <w:lang w:val="en-US"/>
+        </w:rPr>
+      </w:pPr>
+      <w:r>
+        <w:rPr>
+          <w:lang w:val="en-US"/>
+        </w:rPr>
+        <w:t>CREATE KEYSPACE IF NOT EXIST</w:t>
+      </w:r>
+      <w:r>
+        <w:rPr>
+          <w:lang w:val="en-US"/>
+        </w:rPr>
+        <w:t>S</w:t>
+      </w:r>
+      <w:r>
+        <w:rPr>
+          <w:lang w:val="en-US"/>
+        </w:rPr>
         <w:t xml:space="preserve"> </w:t>
       </w:r>
       <w:proofErr w:type="spellStart"/>
       <w:r>
         <w:rPr>
+          <w:lang w:val="en-US"/>
+        </w:rPr>
+        <w:t>jobs_analytics</w:t>
+      </w:r>
+      <w:proofErr w:type="spellEnd"/>
+      <w:r>
+        <w:rPr>
+          <w:lang w:val="en-US"/>
+        </w:rPr>
+        <w:t xml:space="preserve"> WITH replication </w:t>
+      </w:r>
+      <w:proofErr w:type="gramStart"/>
+      <w:r>
+        <w:rPr>
+          <w:lang w:val="en-US"/>
+        </w:rPr>
+        <w:t>=  {</w:t>
+      </w:r>
+      <w:proofErr w:type="gramEnd"/>
+      <w:r>
+        <w:rPr>
+          <w:lang w:val="en-US"/>
+        </w:rPr>
+        <w:t>'class': '</w:t>
+      </w:r>
+      <w:proofErr w:type="spellStart"/>
+      <w:r>
+        <w:rPr>
+          <w:lang w:val="en-US"/>
+        </w:rPr>
+        <w:t>SimpleStrategy</w:t>
+      </w:r>
+      <w:proofErr w:type="spellEnd"/>
+      <w:r>
+        <w:rPr>
+          <w:lang w:val="en-US"/>
+        </w:rPr>
+        <w:t>', '</w:t>
+      </w:r>
+      <w:proofErr w:type="spellStart"/>
+      <w:r>
+        <w:rPr>
+          <w:lang w:val="en-US"/>
+        </w:rPr>
+        <w:t>replication_factor</w:t>
+      </w:r>
+      <w:proofErr w:type="spellEnd"/>
+      <w:r>
+        <w:rPr>
+          <w:lang w:val="en-US"/>
+        </w:rPr>
+        <w:t xml:space="preserve">': </w:t>
+      </w:r>
+      <w:r>
+        <w:rPr>
+          <w:lang w:val="en-US"/>
+        </w:rPr>
+        <w:t>1</w:t>
+      </w:r>
+      <w:r>
+        <w:rPr>
+          <w:lang w:val="en-US"/>
+        </w:rPr>
+        <w:t>}</w:t>
+      </w:r>
+    </w:p>
+    <w:p>
+      <w:pPr>
+        <w:rPr>
+          <w:lang w:val="en-US"/>
+        </w:rPr>
+      </w:pPr>
+      <w:r>
+        <w:rPr>
+          <w:lang w:val="en-US"/>
+        </w:rPr>
+        <w:t xml:space="preserve">CREATE TABLE IF NOT EXIST </w:t>
+      </w:r>
+      <w:proofErr w:type="spellStart"/>
+      <w:proofErr w:type="gramStart"/>
+      <w:r>
+        <w:rPr>
+          <w:lang w:val="en-US"/>
+        </w:rPr>
+        <w:t>jobs_analytics.job</w:t>
+      </w:r>
+      <w:proofErr w:type="spellEnd"/>
+      <w:proofErr w:type="gramEnd"/>
+    </w:p>
+    <w:p>
+      <w:pPr>
+        <w:rPr>
+          <w:lang w:val="en-US"/>
+        </w:rPr>
+      </w:pPr>
+      <w:r>
+        <w:rPr>
+          <w:noProof/>
+          <w:lang w:val="en-US"/>
+        </w:rPr>
+        <w:drawing>
+          <wp:inline distT="0" distB="0" distL="0" distR="0" wp14:anchorId="69406510" wp14:editId="766B2ED4">
+            <wp:extent cx="5760720" cy="1971675"/>
+            <wp:effectExtent l="0" t="0" r="0" b="9525"/>
+            <wp:docPr id="65987020" name="Picture 3" descr="A screenshot of a computer screen&#10;&#10;Description automatically generated"/>
+            <wp:cNvGraphicFramePr>
+              <a:graphicFrameLocks xmlns:a="http://schemas.openxmlformats.org/drawingml/2006/main" noChangeAspect="1"/>
+            </wp:cNvGraphicFramePr>
+            <a:graphic xmlns:a="http://schemas.openxmlformats.org/drawingml/2006/main">
+              <a:graphicData uri="http://schemas.openxmlformats.org/drawingml/2006/picture">
+                <pic:pic xmlns:pic="http://schemas.openxmlformats.org/drawingml/2006/picture">
+                  <pic:nvPicPr>
+                    <pic:cNvPr id="65987020" name="Picture 3" descr="A screenshot of a computer screen&#10;&#10;Description automatically generated"/>
+                    <pic:cNvPicPr/>
+                  </pic:nvPicPr>
+                  <pic:blipFill>
+                    <a:blip r:embed="rId12" cstate="print">
+                      <a:extLst>
+                        <a:ext uri="{28A0092B-C50C-407E-A947-70E740481C1C}">
+                          <a14:useLocalDpi xmlns:a14="http://schemas.microsoft.com/office/drawing/2010/main" val="0"/>
+                        </a:ext>
+                      </a:extLst>
+                    </a:blip>
+                    <a:stretch>
+                      <a:fillRect/>
+                    </a:stretch>
+                  </pic:blipFill>
+                  <pic:spPr>
+                    <a:xfrm>
+                      <a:off x="0" y="0"/>
+                      <a:ext cx="5760720" cy="1971675"/>
+                    </a:xfrm>
+                    <a:prstGeom prst="rect">
+                      <a:avLst/>
+                    </a:prstGeom>
+                  </pic:spPr>
+                </pic:pic>
+              </a:graphicData>
+            </a:graphic>
+          </wp:inline>
+        </w:drawing>
+      </w:r>
+    </w:p>
+    <w:p>
+      <w:pPr>
+        <w:rPr>
           <w:rStyle w:val="IntenseEmphasis"/>
         </w:rPr>
-        <w:t>producer</w:t>
-      </w:r>
-      <w:proofErr w:type="spellEnd"/>
+      </w:pPr>
+      <w:proofErr w:type="spellStart"/>
       <w:r>
         <w:rPr>
           <w:rStyle w:val="IntenseEmphasis"/>
         </w:rPr>
-        <w:t xml:space="preserve"> and </w:t>
-      </w:r>
-      <w:proofErr w:type="spellStart"/>
+        <w:t>Create</w:t>
+      </w:r>
+      <w:proofErr w:type="spellEnd"/>
       <w:r>
         <w:rPr>
           <w:rStyle w:val="IntenseEmphasis"/>
         </w:rPr>
-        <w:t>send</w:t>
-      </w:r>
-      <w:proofErr w:type="spellEnd"/>
+        <w:t xml:space="preserve"> a </w:t>
+      </w:r>
+      <w:proofErr w:type="gramStart"/>
       <w:r>
         <w:rPr>
           <w:rStyle w:val="IntenseEmphasis"/>
         </w:rPr>
-        <w:t xml:space="preserve"> messages. If </w:t>
-      </w:r>
-      <w:proofErr w:type="spellStart"/>
-      <w:r>
-        <w:rPr>
-          <w:rStyle w:val="IntenseEmphasis"/>
-        </w:rPr>
-        <w:t>you</w:t>
-      </w:r>
-      <w:proofErr w:type="spellEnd"/>
-      <w:r>
-        <w:rPr>
-          <w:rStyle w:val="IntenseEmphasis"/>
+        <w:t>table:</w:t>
+      </w:r>
+      <w:proofErr w:type="gramEnd"/>
+    </w:p>
+    <w:p>
+      <w:pPr>
+        <w:rPr>
+          <w:lang w:val="en-US"/>
+        </w:rPr>
+      </w:pPr>
+      <w:r>
+        <w:rPr>
+          <w:lang w:val="en-US"/>
+        </w:rPr>
+        <w:t xml:space="preserve">CREATE TABLE IF NOT EXISTS </w:t>
+      </w:r>
+      <w:proofErr w:type="spellStart"/>
+      <w:r>
+        <w:rPr>
+          <w:lang w:val="en-US"/>
+        </w:rPr>
+        <w:t>jobs_analytics.job</w:t>
+      </w:r>
+      <w:proofErr w:type="spellEnd"/>
+      <w:r>
+        <w:rPr>
+          <w:lang w:val="en-US"/>
+        </w:rPr>
+        <w:t xml:space="preserve"> (title Text, </w:t>
+      </w:r>
+      <w:proofErr w:type="spellStart"/>
+      <w:r>
+        <w:rPr>
+          <w:lang w:val="en-US"/>
+        </w:rPr>
+        <w:t>company_name</w:t>
+      </w:r>
+      <w:proofErr w:type="spellEnd"/>
+      <w:r>
+        <w:rPr>
+          <w:lang w:val="en-US"/>
+        </w:rPr>
+        <w:t xml:space="preserve"> Text, </w:t>
+      </w:r>
+      <w:proofErr w:type="spellStart"/>
+      <w:r>
+        <w:rPr>
+          <w:lang w:val="en-US"/>
+        </w:rPr>
+        <w:t>job_date</w:t>
+      </w:r>
+      <w:proofErr w:type="spellEnd"/>
+      <w:r>
+        <w:rPr>
+          <w:lang w:val="en-US"/>
+        </w:rPr>
+        <w:t xml:space="preserve"> Date, </w:t>
+      </w:r>
+      <w:proofErr w:type="spellStart"/>
+      <w:r>
+        <w:rPr>
+          <w:lang w:val="en-US"/>
+        </w:rPr>
+        <w:t>job_link</w:t>
+      </w:r>
+      <w:proofErr w:type="spellEnd"/>
+      <w:r>
+        <w:rPr>
+          <w:lang w:val="en-US"/>
+        </w:rPr>
+        <w:t xml:space="preserve"> Text, </w:t>
+      </w:r>
+      <w:proofErr w:type="spellStart"/>
+      <w:r>
+        <w:rPr>
+          <w:lang w:val="en-US"/>
+        </w:rPr>
+        <w:t>job_location</w:t>
+      </w:r>
+      <w:proofErr w:type="spellEnd"/>
+      <w:r>
+        <w:rPr>
+          <w:lang w:val="en-US"/>
+        </w:rPr>
+        <w:t xml:space="preserve"> Text, </w:t>
+      </w:r>
+      <w:proofErr w:type="spellStart"/>
+      <w:r>
+        <w:rPr>
+          <w:lang w:val="en-US"/>
+        </w:rPr>
+        <w:t>job_seniority_level</w:t>
+      </w:r>
+      <w:proofErr w:type="spellEnd"/>
+      <w:r>
+        <w:rPr>
+          <w:lang w:val="en-US"/>
+        </w:rPr>
+        <w:t xml:space="preserve"> Text, </w:t>
+      </w:r>
+      <w:proofErr w:type="spellStart"/>
+      <w:r>
+        <w:rPr>
+          <w:lang w:val="en-US"/>
+        </w:rPr>
+        <w:t>job_employment_type</w:t>
+      </w:r>
+      <w:proofErr w:type="spellEnd"/>
+      <w:r>
+        <w:rPr>
+          <w:lang w:val="en-US"/>
+        </w:rPr>
+        <w:t xml:space="preserve"> Text, </w:t>
+      </w:r>
+      <w:proofErr w:type="spellStart"/>
+      <w:r>
+        <w:rPr>
+          <w:lang w:val="en-US"/>
+        </w:rPr>
+        <w:t>job_function</w:t>
+      </w:r>
+      <w:proofErr w:type="spellEnd"/>
+      <w:r>
+        <w:rPr>
+          <w:lang w:val="en-US"/>
+        </w:rPr>
+        <w:t xml:space="preserve"> Text, </w:t>
+      </w:r>
+      <w:proofErr w:type="spellStart"/>
+      <w:r>
+        <w:rPr>
+          <w:lang w:val="en-US"/>
+        </w:rPr>
+        <w:t>job_industries</w:t>
+      </w:r>
+      <w:proofErr w:type="spellEnd"/>
+      <w:r>
+        <w:rPr>
+          <w:lang w:val="en-US"/>
+        </w:rPr>
+        <w:t xml:space="preserve"> Text, </w:t>
+      </w:r>
+      <w:proofErr w:type="spellStart"/>
+      <w:r>
+        <w:rPr>
+          <w:lang w:val="en-US"/>
+        </w:rPr>
+        <w:t>number_applicants</w:t>
+      </w:r>
+      <w:proofErr w:type="spellEnd"/>
+      <w:r>
+        <w:rPr>
+          <w:lang w:val="en-US"/>
+        </w:rPr>
+        <w:t xml:space="preserve"> int</w:t>
+      </w:r>
+      <w:r>
+        <w:rPr>
+          <w:lang w:val="en-US"/>
+        </w:rPr>
+        <w:t xml:space="preserve">, </w:t>
+      </w:r>
+      <w:proofErr w:type="spellStart"/>
+      <w:r>
+        <w:rPr>
+          <w:lang w:val="en-US"/>
+        </w:rPr>
+        <w:t>job_description</w:t>
+      </w:r>
+      <w:proofErr w:type="spellEnd"/>
+      <w:r>
+        <w:rPr>
+          <w:lang w:val="en-US"/>
+        </w:rPr>
+        <w:t xml:space="preserve"> Text</w:t>
+      </w:r>
+      <w:r>
+        <w:rPr>
+          <w:lang w:val="en-US"/>
+        </w:rPr>
+        <w:t>, Primary key ((</w:t>
+      </w:r>
+      <w:proofErr w:type="spellStart"/>
+      <w:r>
+        <w:rPr>
+          <w:lang w:val="en-US"/>
+        </w:rPr>
+        <w:t>job_date</w:t>
+      </w:r>
+      <w:proofErr w:type="spellEnd"/>
+      <w:r>
+        <w:rPr>
+          <w:lang w:val="en-US"/>
+        </w:rPr>
+        <w:t xml:space="preserve">, </w:t>
+      </w:r>
+      <w:proofErr w:type="spellStart"/>
+      <w:r>
+        <w:rPr>
+          <w:lang w:val="en-US"/>
+        </w:rPr>
+        <w:lastRenderedPageBreak/>
+        <w:t>job_seniority_level</w:t>
+      </w:r>
+      <w:proofErr w:type="spellEnd"/>
+      <w:r>
+        <w:rPr>
+          <w:lang w:val="en-US"/>
+        </w:rPr>
+        <w:t>,</w:t>
+      </w:r>
+      <w:r>
+        <w:rPr>
+          <w:lang w:val="en-US"/>
         </w:rPr>
         <w:t xml:space="preserve"> </w:t>
       </w:r>
       <w:proofErr w:type="spellStart"/>
       <w:r>
         <w:rPr>
-          <w:rStyle w:val="IntenseEmphasis"/>
-        </w:rPr>
-        <w:t>want</w:t>
-      </w:r>
-      <w:proofErr w:type="spellEnd"/>
-      <w:r>
-        <w:rPr>
-          <w:rStyle w:val="IntenseEmphasis"/>
-        </w:rPr>
-        <w:t xml:space="preserve"> to check if the messages are </w:t>
-      </w:r>
-      <w:proofErr w:type="spellStart"/>
-      <w:r>
-        <w:rPr>
-          <w:rStyle w:val="IntenseEmphasis"/>
-        </w:rPr>
-        <w:t>indeed</w:t>
-      </w:r>
-      <w:proofErr w:type="spellEnd"/>
-      <w:r>
-        <w:rPr>
-          <w:rStyle w:val="IntenseEmphasis"/>
-        </w:rPr>
-        <w:t xml:space="preserve"> sent </w:t>
-      </w:r>
-      <w:proofErr w:type="spellStart"/>
-      <w:r>
-        <w:rPr>
-          <w:rStyle w:val="IntenseEmphasis"/>
-        </w:rPr>
-        <w:t>you</w:t>
-      </w:r>
-      <w:proofErr w:type="spellEnd"/>
-      <w:r>
-        <w:rPr>
-          <w:rStyle w:val="IntenseEmphasis"/>
-        </w:rPr>
-        <w:t xml:space="preserve"> can use the </w:t>
+          <w:lang w:val="en-US"/>
+        </w:rPr>
+        <w:t>job_location</w:t>
+      </w:r>
+      <w:proofErr w:type="spellEnd"/>
+      <w:r>
+        <w:rPr>
+          <w:lang w:val="en-US"/>
+        </w:rPr>
+        <w:t xml:space="preserve">), </w:t>
+      </w:r>
+      <w:proofErr w:type="spellStart"/>
+      <w:r>
+        <w:rPr>
+          <w:lang w:val="en-US"/>
+        </w:rPr>
+        <w:t>company_name</w:t>
+      </w:r>
+      <w:proofErr w:type="spellEnd"/>
+      <w:r>
+        <w:rPr>
+          <w:lang w:val="en-US"/>
+        </w:rPr>
+        <w:t>, title)</w:t>
+      </w:r>
+      <w:r>
+        <w:rPr>
+          <w:lang w:val="en-US"/>
+        </w:rPr>
+        <w:t>);</w:t>
+      </w:r>
+      <w:r>
+        <w:rPr>
+          <w:noProof/>
+          <w:lang w:val="en-US"/>
+        </w:rPr>
+        <w:drawing>
+          <wp:inline distT="0" distB="0" distL="0" distR="0" wp14:anchorId="3FF015BA" wp14:editId="0AB9430C">
+            <wp:extent cx="5760720" cy="3698875"/>
+            <wp:effectExtent l="0" t="0" r="0" b="0"/>
+            <wp:docPr id="691292756" name="Picture 4" descr="A computer screen with white text&#10;&#10;Description automatically generated"/>
+            <wp:cNvGraphicFramePr>
+              <a:graphicFrameLocks xmlns:a="http://schemas.openxmlformats.org/drawingml/2006/main" noChangeAspect="1"/>
+            </wp:cNvGraphicFramePr>
+            <a:graphic xmlns:a="http://schemas.openxmlformats.org/drawingml/2006/main">
+              <a:graphicData uri="http://schemas.openxmlformats.org/drawingml/2006/picture">
+                <pic:pic xmlns:pic="http://schemas.openxmlformats.org/drawingml/2006/picture">
+                  <pic:nvPicPr>
+                    <pic:cNvPr id="691292756" name="Picture 4" descr="A computer screen with white text&#10;&#10;Description automatically generated"/>
+                    <pic:cNvPicPr/>
+                  </pic:nvPicPr>
+                  <pic:blipFill>
+                    <a:blip r:embed="rId13" cstate="print">
+                      <a:extLst>
+                        <a:ext uri="{28A0092B-C50C-407E-A947-70E740481C1C}">
+                          <a14:useLocalDpi xmlns:a14="http://schemas.microsoft.com/office/drawing/2010/main" val="0"/>
+                        </a:ext>
+                      </a:extLst>
+                    </a:blip>
+                    <a:stretch>
+                      <a:fillRect/>
+                    </a:stretch>
+                  </pic:blipFill>
+                  <pic:spPr>
+                    <a:xfrm>
+                      <a:off x="0" y="0"/>
+                      <a:ext cx="5760720" cy="3698875"/>
+                    </a:xfrm>
+                    <a:prstGeom prst="rect">
+                      <a:avLst/>
+                    </a:prstGeom>
+                  </pic:spPr>
+                </pic:pic>
+              </a:graphicData>
+            </a:graphic>
+          </wp:inline>
+        </w:drawing>
+      </w:r>
+    </w:p>
+    <w:p>
+      <w:pPr>
+        <w:rPr>
+          <w:lang w:val="en-US"/>
+        </w:rPr>
+      </w:pPr>
+    </w:p>
+    <w:p>
+      <w:pPr>
+        <w:pStyle w:val="Heading1"/>
+        <w:rPr>
+          <w:lang w:val="en-US"/>
+        </w:rPr>
+      </w:pPr>
+      <w:r>
+        <w:rPr>
+          <w:lang w:val="en-US"/>
+        </w:rPr>
+        <w:t xml:space="preserve">Create a folder in </w:t>
+      </w:r>
+      <w:proofErr w:type="spellStart"/>
+      <w:r>
+        <w:rPr>
+          <w:lang w:val="en-US"/>
+        </w:rPr>
+        <w:t>hdfs</w:t>
+      </w:r>
+      <w:proofErr w:type="spellEnd"/>
+      <w:r>
+        <w:rPr>
+          <w:lang w:val="en-US"/>
+        </w:rPr>
+        <w:t>:</w:t>
+      </w:r>
+    </w:p>
+    <w:p>
+      <w:pPr>
+        <w:rPr>
+          <w:lang w:val="en-US"/>
+        </w:rPr>
+      </w:pPr>
+      <w:r>
+        <w:rPr>
+          <w:lang w:val="en-US"/>
+        </w:rPr>
+        <w:t xml:space="preserve">Docker exec </w:t>
+      </w:r>
+      <w:r>
+        <w:rPr>
+          <w:lang w:val="en-US"/>
+        </w:rPr>
+        <w:t>-</w:t>
+      </w:r>
+      <w:proofErr w:type="spellStart"/>
+      <w:r>
+        <w:rPr>
+          <w:lang w:val="en-US"/>
+        </w:rPr>
+        <w:t>i</w:t>
+      </w:r>
+      <w:proofErr w:type="spellEnd"/>
+      <w:r>
+        <w:rPr>
+          <w:lang w:val="en-US"/>
+        </w:rPr>
+        <w:t xml:space="preserve"> -</w:t>
       </w:r>
       <w:proofErr w:type="gramStart"/>
       <w:r>
         <w:rPr>
-          <w:rStyle w:val="IntenseEmphasis"/>
-        </w:rPr>
-        <w:t>command:</w:t>
-      </w:r>
+          <w:lang w:val="en-US"/>
+        </w:rPr>
+        <w:t xml:space="preserve">t  </w:t>
+      </w:r>
+      <w:proofErr w:type="spellStart"/>
+      <w:r>
+        <w:rPr>
+          <w:lang w:val="en-US"/>
+        </w:rPr>
+        <w:t>namenode</w:t>
+      </w:r>
+      <w:proofErr w:type="spellEnd"/>
       <w:proofErr w:type="gramEnd"/>
       <w:r>
         <w:rPr>
           <w:lang w:val="en-US"/>
         </w:rPr>
-        <w:br/>
-      </w:r>
-      <w:r>
-        <w:rPr>
-          <w:lang w:val="en-US"/>
-        </w:rPr>
-        <w:t xml:space="preserve">kafka-console-consumer.sh --topic </w:t>
-      </w:r>
-      <w:proofErr w:type="spellStart"/>
-      <w:r>
-        <w:rPr>
-          <w:lang w:val="en-US"/>
-        </w:rPr>
-        <w:t>your_topic_name</w:t>
-      </w:r>
-      <w:proofErr w:type="spellEnd"/>
-      <w:r>
-        <w:rPr>
-          <w:lang w:val="en-US"/>
-        </w:rPr>
-        <w:t xml:space="preserve"> --bootstrap-server localhost:9092 --from-beginning</w:t>
-      </w:r>
+        <w:t xml:space="preserve"> bash </w:t>
+      </w:r>
+    </w:p>
+    <w:p>
+      <w:pPr>
+        <w:rPr>
+          <w:lang w:val="en-US"/>
+        </w:rPr>
+      </w:pPr>
+      <w:proofErr w:type="spellStart"/>
+      <w:r>
+        <w:rPr>
+          <w:lang w:val="en-US"/>
+        </w:rPr>
+        <w:t>h</w:t>
+      </w:r>
+      <w:r>
+        <w:rPr>
+          <w:lang w:val="en-US"/>
+        </w:rPr>
+        <w:t>dfs</w:t>
+      </w:r>
+      <w:proofErr w:type="spellEnd"/>
+      <w:r>
+        <w:rPr>
+          <w:lang w:val="en-US"/>
+        </w:rPr>
+        <w:t xml:space="preserve"> </w:t>
+      </w:r>
+      <w:proofErr w:type="spellStart"/>
+      <w:r>
+        <w:rPr>
+          <w:lang w:val="en-US"/>
+        </w:rPr>
+        <w:t>dfs</w:t>
+      </w:r>
+      <w:proofErr w:type="spellEnd"/>
+      <w:r>
+        <w:rPr>
+          <w:lang w:val="en-US"/>
+        </w:rPr>
+        <w:t xml:space="preserve"> -</w:t>
+      </w:r>
+      <w:proofErr w:type="spellStart"/>
+      <w:r>
+        <w:rPr>
+          <w:lang w:val="en-US"/>
+        </w:rPr>
+        <w:t>mkdir</w:t>
+      </w:r>
+      <w:proofErr w:type="spellEnd"/>
+      <w:r>
+        <w:rPr>
+          <w:lang w:val="en-US"/>
+        </w:rPr>
+        <w:t xml:space="preserve"> -p output1/</w:t>
+      </w:r>
+      <w:proofErr w:type="spellStart"/>
+      <w:r>
+        <w:rPr>
+          <w:lang w:val="en-US"/>
+        </w:rPr>
+        <w:t>scraped_jobs</w:t>
+      </w:r>
+      <w:proofErr w:type="spellEnd"/>
+      <w:r>
+        <w:rPr>
+          <w:lang w:val="en-US"/>
+        </w:rPr>
+        <w:t>/</w:t>
+      </w:r>
+    </w:p>
+    <w:p>
+      <w:pPr>
+        <w:rPr>
+          <w:lang w:val="en-US"/>
+        </w:rPr>
+      </w:pPr>
+      <w:r>
+        <w:rPr>
+          <w:noProof/>
+          <w:lang w:val="en-US"/>
+        </w:rPr>
+        <w:drawing>
+          <wp:inline distT="0" distB="0" distL="0" distR="0" wp14:anchorId="1D9DB2D8" wp14:editId="14E4753F">
+            <wp:extent cx="5464013" cy="769687"/>
+            <wp:effectExtent l="0" t="0" r="3810" b="0"/>
+            <wp:docPr id="1840346702" name="Picture 2" descr="A black background with white text&#10;&#10;Description automatically generated"/>
+            <wp:cNvGraphicFramePr>
+              <a:graphicFrameLocks xmlns:a="http://schemas.openxmlformats.org/drawingml/2006/main" noChangeAspect="1"/>
+            </wp:cNvGraphicFramePr>
+            <a:graphic xmlns:a="http://schemas.openxmlformats.org/drawingml/2006/main">
+              <a:graphicData uri="http://schemas.openxmlformats.org/drawingml/2006/picture">
+                <pic:pic xmlns:pic="http://schemas.openxmlformats.org/drawingml/2006/picture">
+                  <pic:nvPicPr>
+                    <pic:cNvPr id="1840346702" name="Picture 2" descr="A black background with white text&#10;&#10;Description automatically generated"/>
+                    <pic:cNvPicPr/>
+                  </pic:nvPicPr>
+                  <pic:blipFill>
+                    <a:blip r:embed="rId14">
+                      <a:extLst>
+                        <a:ext uri="{28A0092B-C50C-407E-A947-70E740481C1C}">
+                          <a14:useLocalDpi xmlns:a14="http://schemas.microsoft.com/office/drawing/2010/main" val="0"/>
+                        </a:ext>
+                      </a:extLst>
+                    </a:blip>
+                    <a:stretch>
+                      <a:fillRect/>
+                    </a:stretch>
+                  </pic:blipFill>
+                  <pic:spPr>
+                    <a:xfrm>
+                      <a:off x="0" y="0"/>
+                      <a:ext cx="5464013" cy="769687"/>
+                    </a:xfrm>
+                    <a:prstGeom prst="rect">
+                      <a:avLst/>
+                    </a:prstGeom>
+                  </pic:spPr>
+                </pic:pic>
+              </a:graphicData>
+            </a:graphic>
+          </wp:inline>
+        </w:drawing>
+      </w:r>
+    </w:p>
+    <w:p>
+      <w:pPr>
+        <w:rPr>
+          <w:lang w:val="en-US"/>
+        </w:rPr>
+      </w:pPr>
     </w:p>
     <w:sectPr>
       <w:pgSz w:w="11906" w:h="16838"/>
@@ -1806,6 +2592,37 @@
       <w:color w:val="4472C4" w:themeColor="accent1"/>
     </w:rPr>
   </w:style>
+  <w:style w:type="paragraph" w:styleId="Subtitle">
+    <w:name w:val="Subtitle"/>
+    <w:basedOn w:val="Normal"/>
+    <w:next w:val="Normal"/>
+    <w:link w:val="SubtitleChar"/>
+    <w:uiPriority w:val="11"/>
+    <w:qFormat/>
+    <w:rsid w:val="00F2050E"/>
+    <w:pPr>
+      <w:numPr>
+        <w:ilvl w:val="1"/>
+      </w:numPr>
+    </w:pPr>
+    <w:rPr>
+      <w:rFonts w:eastAsiaTheme="minorEastAsia"/>
+      <w:color w:val="5A5A5A" w:themeColor="text1" w:themeTint="A5"/>
+      <w:spacing w:val="15"/>
+    </w:rPr>
+  </w:style>
+  <w:style w:type="character" w:customStyle="1" w:styleId="SubtitleChar">
+    <w:name w:val="Subtitle Char"/>
+    <w:basedOn w:val="DefaultParagraphFont"/>
+    <w:link w:val="Subtitle"/>
+    <w:uiPriority w:val="11"/>
+    <w:rsid w:val="00F2050E"/>
+    <w:rPr>
+      <w:rFonts w:eastAsiaTheme="minorEastAsia"/>
+      <w:color w:val="5A5A5A" w:themeColor="text1" w:themeTint="A5"/>
+      <w:spacing w:val="15"/>
+    </w:rPr>
+  </w:style>
 </w:styles>
 </file>
 

</xml_diff>